<commit_message>
Nộp bài thi cuối kỳ
</commit_message>
<xml_diff>
--- a/src/ThiCuoiKy/Trần Ngọc Anh Thái-2004110031-K13DCPM02-Lập trình hướng đối tượng.docx
+++ b/src/ThiCuoiKy/Trần Ngọc Anh Thái-2004110031-K13DCPM02-Lập trình hướng đối tượng.docx
@@ -1469,8 +1469,6 @@
           </w:rPr>
           <w:t>Tổng kết</w:t>
         </w:r>
-        <w:bookmarkStart w:id="0" w:name="_GoBack"/>
-        <w:bookmarkEnd w:id="0"/>
         <w:r>
           <w:rPr>
             <w:noProof/>
@@ -2089,7 +2087,7 @@
         </w:rPr>
         <w:br w:type="page"/>
       </w:r>
-      <w:bookmarkStart w:id="1" w:name="_Toc87693316"/>
+      <w:bookmarkStart w:id="0" w:name="_Toc87693316"/>
       <w:r>
         <w:rPr>
           <w:rFonts w:ascii="Times New Roman" w:hAnsi="Times New Roman"/>
@@ -2097,23 +2095,23 @@
         <w:lastRenderedPageBreak/>
         <w:t>Hiện trạng và Yêu cầu</w:t>
       </w:r>
+      <w:bookmarkEnd w:id="0"/>
+    </w:p>
+    <w:p>
+      <w:pPr>
+        <w:pStyle w:val="Heading2"/>
+        <w:rPr>
+          <w:rFonts w:ascii="Times New Roman" w:hAnsi="Times New Roman" w:cs="Times New Roman"/>
+        </w:rPr>
+      </w:pPr>
+      <w:bookmarkStart w:id="1" w:name="_Toc87693317"/>
+      <w:r>
+        <w:rPr>
+          <w:rFonts w:ascii="Times New Roman" w:hAnsi="Times New Roman" w:cs="Times New Roman"/>
+        </w:rPr>
+        <w:t>Hiện trạng:</w:t>
+      </w:r>
       <w:bookmarkEnd w:id="1"/>
-    </w:p>
-    <w:p>
-      <w:pPr>
-        <w:pStyle w:val="Heading2"/>
-        <w:rPr>
-          <w:rFonts w:ascii="Times New Roman" w:hAnsi="Times New Roman" w:cs="Times New Roman"/>
-        </w:rPr>
-      </w:pPr>
-      <w:bookmarkStart w:id="2" w:name="_Toc87693317"/>
-      <w:r>
-        <w:rPr>
-          <w:rFonts w:ascii="Times New Roman" w:hAnsi="Times New Roman" w:cs="Times New Roman"/>
-        </w:rPr>
-        <w:t>Hiện trạng:</w:t>
-      </w:r>
-      <w:bookmarkEnd w:id="2"/>
     </w:p>
     <w:p>
       <w:pPr>
@@ -2395,14 +2393,14 @@
           <w:rFonts w:ascii="Times New Roman" w:hAnsi="Times New Roman" w:cs="Times New Roman"/>
         </w:rPr>
       </w:pPr>
-      <w:bookmarkStart w:id="3" w:name="_Toc87693318"/>
+      <w:bookmarkStart w:id="2" w:name="_Toc87693318"/>
       <w:r>
         <w:rPr>
           <w:rFonts w:ascii="Times New Roman" w:hAnsi="Times New Roman" w:cs="Times New Roman"/>
         </w:rPr>
         <w:t>Yêu cầu:</w:t>
       </w:r>
-      <w:bookmarkEnd w:id="3"/>
+      <w:bookmarkEnd w:id="2"/>
     </w:p>
     <w:p>
       <w:pPr>
@@ -2659,7 +2657,7 @@
           <w:rFonts w:ascii="Times New Roman" w:hAnsi="Times New Roman"/>
         </w:rPr>
       </w:pPr>
-      <w:bookmarkStart w:id="4" w:name="_Toc87693319"/>
+      <w:bookmarkStart w:id="3" w:name="_Toc87693319"/>
       <w:r>
         <w:rPr>
           <w:rFonts w:ascii="Times New Roman" w:hAnsi="Times New Roman"/>
@@ -2667,23 +2665,23 @@
         <w:lastRenderedPageBreak/>
         <w:t>Thiết kế</w:t>
       </w:r>
+      <w:bookmarkEnd w:id="3"/>
+    </w:p>
+    <w:p>
+      <w:pPr>
+        <w:pStyle w:val="Heading2"/>
+        <w:rPr>
+          <w:rFonts w:ascii="Times New Roman" w:hAnsi="Times New Roman" w:cs="Times New Roman"/>
+        </w:rPr>
+      </w:pPr>
+      <w:bookmarkStart w:id="4" w:name="_Toc87693320"/>
+      <w:r>
+        <w:rPr>
+          <w:rFonts w:ascii="Times New Roman" w:hAnsi="Times New Roman" w:cs="Times New Roman"/>
+        </w:rPr>
+        <w:t>Sơ đồ class</w:t>
+      </w:r>
       <w:bookmarkEnd w:id="4"/>
-    </w:p>
-    <w:p>
-      <w:pPr>
-        <w:pStyle w:val="Heading2"/>
-        <w:rPr>
-          <w:rFonts w:ascii="Times New Roman" w:hAnsi="Times New Roman" w:cs="Times New Roman"/>
-        </w:rPr>
-      </w:pPr>
-      <w:bookmarkStart w:id="5" w:name="_Toc87693320"/>
-      <w:r>
-        <w:rPr>
-          <w:rFonts w:ascii="Times New Roman" w:hAnsi="Times New Roman" w:cs="Times New Roman"/>
-        </w:rPr>
-        <w:t>Sơ đồ class</w:t>
-      </w:r>
-      <w:bookmarkEnd w:id="5"/>
     </w:p>
     <w:p/>
     <w:p>
@@ -2786,7 +2784,7 @@
           <w:rFonts w:ascii="Times New Roman" w:hAnsi="Times New Roman" w:cs="Times New Roman"/>
         </w:rPr>
       </w:pPr>
-      <w:bookmarkStart w:id="6" w:name="_Toc87693321"/>
+      <w:bookmarkStart w:id="5" w:name="_Toc87693321"/>
       <w:r>
         <w:rPr>
           <w:rFonts w:ascii="Times New Roman" w:hAnsi="Times New Roman" w:cs="Times New Roman"/>
@@ -2794,7 +2792,7 @@
         <w:lastRenderedPageBreak/>
         <w:t>Menu</w:t>
       </w:r>
-      <w:bookmarkEnd w:id="6"/>
+      <w:bookmarkEnd w:id="5"/>
     </w:p>
     <w:p>
       <w:pPr>
@@ -2872,7 +2870,7 @@
           <w:rFonts w:ascii="Times New Roman" w:hAnsi="Times New Roman" w:cs="Times New Roman"/>
         </w:rPr>
       </w:pPr>
-      <w:bookmarkStart w:id="7" w:name="_Toc87693322"/>
+      <w:bookmarkStart w:id="6" w:name="_Toc87693322"/>
       <w:r>
         <w:rPr>
           <w:rFonts w:ascii="Times New Roman" w:hAnsi="Times New Roman" w:cs="Times New Roman"/>
@@ -2880,7 +2878,7 @@
         <w:lastRenderedPageBreak/>
         <w:t>Thiết kế màn hình</w:t>
       </w:r>
-      <w:bookmarkEnd w:id="7"/>
+      <w:bookmarkEnd w:id="6"/>
     </w:p>
     <w:p>
       <w:pPr>
@@ -2966,7 +2964,7 @@
           <w:rFonts w:ascii="Times New Roman" w:hAnsi="Times New Roman"/>
         </w:rPr>
       </w:pPr>
-      <w:bookmarkStart w:id="8" w:name="_Toc87693323"/>
+      <w:bookmarkStart w:id="7" w:name="_Toc87693323"/>
       <w:r>
         <w:rPr>
           <w:rFonts w:ascii="Times New Roman" w:hAnsi="Times New Roman"/>
@@ -2974,7 +2972,7 @@
         <w:lastRenderedPageBreak/>
         <w:t>Cài đặt thử nghiệm</w:t>
       </w:r>
-      <w:bookmarkEnd w:id="8"/>
+      <w:bookmarkEnd w:id="7"/>
     </w:p>
     <w:p>
       <w:pPr>
@@ -4981,6 +4979,7 @@
       </w:pPr>
       <w:r>
         <w:rPr>
+          <w:noProof/>
           <w:sz w:val="28"/>
         </w:rPr>
         <w:drawing>
@@ -5028,6 +5027,7 @@
       </w:r>
       <w:r>
         <w:rPr>
+          <w:noProof/>
           <w:sz w:val="28"/>
         </w:rPr>
         <w:drawing>
@@ -5081,7 +5081,7 @@
           <w:rFonts w:ascii="Times New Roman" w:hAnsi="Times New Roman"/>
         </w:rPr>
       </w:pPr>
-      <w:bookmarkStart w:id="9" w:name="_Toc87693324"/>
+      <w:bookmarkStart w:id="8" w:name="_Toc87693324"/>
       <w:r>
         <w:rPr>
           <w:rFonts w:ascii="Times New Roman" w:hAnsi="Times New Roman"/>
@@ -5089,23 +5089,23 @@
         <w:lastRenderedPageBreak/>
         <w:t>Tổng kết</w:t>
       </w:r>
+      <w:bookmarkEnd w:id="8"/>
+    </w:p>
+    <w:p>
+      <w:pPr>
+        <w:pStyle w:val="Heading2"/>
+        <w:rPr>
+          <w:rFonts w:ascii="Times New Roman" w:hAnsi="Times New Roman" w:cs="Times New Roman"/>
+        </w:rPr>
+      </w:pPr>
+      <w:bookmarkStart w:id="9" w:name="_Toc87693325"/>
+      <w:r>
+        <w:rPr>
+          <w:rFonts w:ascii="Times New Roman" w:hAnsi="Times New Roman" w:cs="Times New Roman"/>
+        </w:rPr>
+        <w:t>Kết quả đạt được</w:t>
+      </w:r>
       <w:bookmarkEnd w:id="9"/>
-    </w:p>
-    <w:p>
-      <w:pPr>
-        <w:pStyle w:val="Heading2"/>
-        <w:rPr>
-          <w:rFonts w:ascii="Times New Roman" w:hAnsi="Times New Roman" w:cs="Times New Roman"/>
-        </w:rPr>
-      </w:pPr>
-      <w:bookmarkStart w:id="10" w:name="_Toc87693325"/>
-      <w:r>
-        <w:rPr>
-          <w:rFonts w:ascii="Times New Roman" w:hAnsi="Times New Roman" w:cs="Times New Roman"/>
-        </w:rPr>
-        <w:t>Kết quả đạt được</w:t>
-      </w:r>
-      <w:bookmarkEnd w:id="10"/>
     </w:p>
     <w:p>
       <w:pPr>
@@ -5117,7 +5117,7 @@
           <w:lang w:val="vi-VN"/>
         </w:rPr>
       </w:pPr>
-      <w:bookmarkStart w:id="11" w:name="_Toc87693326"/>
+      <w:bookmarkStart w:id="10" w:name="_Toc87693326"/>
       <w:r>
         <w:rPr>
           <w:szCs w:val="28"/>
@@ -5146,23 +5146,23 @@
         </w:rPr>
         <w:t>Đánh giá ưu, khuyết điểm</w:t>
       </w:r>
+      <w:bookmarkEnd w:id="10"/>
+    </w:p>
+    <w:p>
+      <w:pPr>
+        <w:pStyle w:val="Heading3"/>
+        <w:rPr>
+          <w:rFonts w:ascii="Times New Roman" w:hAnsi="Times New Roman" w:cs="Times New Roman"/>
+        </w:rPr>
+      </w:pPr>
+      <w:bookmarkStart w:id="11" w:name="_Toc87693327"/>
+      <w:r>
+        <w:rPr>
+          <w:rFonts w:ascii="Times New Roman" w:hAnsi="Times New Roman" w:cs="Times New Roman"/>
+        </w:rPr>
+        <w:t>Ưu điểm:</w:t>
+      </w:r>
       <w:bookmarkEnd w:id="11"/>
-    </w:p>
-    <w:p>
-      <w:pPr>
-        <w:pStyle w:val="Heading3"/>
-        <w:rPr>
-          <w:rFonts w:ascii="Times New Roman" w:hAnsi="Times New Roman" w:cs="Times New Roman"/>
-        </w:rPr>
-      </w:pPr>
-      <w:bookmarkStart w:id="12" w:name="_Toc87693327"/>
-      <w:r>
-        <w:rPr>
-          <w:rFonts w:ascii="Times New Roman" w:hAnsi="Times New Roman" w:cs="Times New Roman"/>
-        </w:rPr>
-        <w:t>Ưu điểm:</w:t>
-      </w:r>
-      <w:bookmarkEnd w:id="12"/>
     </w:p>
     <w:p>
       <w:pPr>
@@ -5257,14 +5257,14 @@
           <w:rFonts w:ascii="Times New Roman" w:hAnsi="Times New Roman" w:cs="Times New Roman"/>
         </w:rPr>
       </w:pPr>
-      <w:bookmarkStart w:id="13" w:name="_Toc87693328"/>
+      <w:bookmarkStart w:id="12" w:name="_Toc87693328"/>
       <w:r>
         <w:rPr>
           <w:rFonts w:ascii="Times New Roman" w:hAnsi="Times New Roman" w:cs="Times New Roman"/>
         </w:rPr>
         <w:t>Khuyết điểm</w:t>
       </w:r>
-      <w:bookmarkEnd w:id="13"/>
+      <w:bookmarkEnd w:id="12"/>
     </w:p>
     <w:p>
       <w:pPr>
@@ -5291,14 +5291,14 @@
           <w:rFonts w:ascii="Times New Roman" w:hAnsi="Times New Roman" w:cs="Times New Roman"/>
         </w:rPr>
       </w:pPr>
-      <w:bookmarkStart w:id="14" w:name="_Toc87693329"/>
+      <w:bookmarkStart w:id="13" w:name="_Toc87693329"/>
       <w:r>
         <w:rPr>
           <w:rFonts w:ascii="Times New Roman" w:hAnsi="Times New Roman" w:cs="Times New Roman"/>
         </w:rPr>
         <w:t>Hướng phát triển tương lai</w:t>
       </w:r>
-      <w:bookmarkEnd w:id="14"/>
+      <w:bookmarkEnd w:id="13"/>
     </w:p>
     <w:p>
       <w:pPr>
@@ -5330,14 +5330,10 @@
     <w:p/>
     <w:p/>
     <w:p/>
-    <w:p/>
-    <w:p/>
-    <w:p/>
-    <w:p/>
-    <w:p/>
-    <w:p/>
-    <w:p/>
-    <w:p/>
+    <w:p>
+      <w:bookmarkStart w:id="14" w:name="_GoBack"/>
+      <w:bookmarkEnd w:id="14"/>
+    </w:p>
     <w:p/>
     <w:p>
       <w:pPr>
@@ -7917,21 +7913,6 @@
 </file>
 
 <file path=customXml/item1.xml><?xml version="1.0" encoding="utf-8"?>
-<p:properties xmlns:p="http://schemas.microsoft.com/office/2006/metadata/properties" xmlns:xsi="http://www.w3.org/2001/XMLSchema-instance" xmlns:pc="http://schemas.microsoft.com/office/infopath/2007/PartnerControls">
-  <documentManagement/>
-</p:properties>
-</file>
-
-<file path=customXml/item2.xml><?xml version="1.0" encoding="utf-8"?>
-<?mso-contentType ?>
-<FormTemplates xmlns="http://schemas.microsoft.com/sharepoint/v3/contenttype/forms">
-  <Display>DocumentLibraryForm</Display>
-  <Edit>DocumentLibraryForm</Edit>
-  <New>DocumentLibraryForm</New>
-</FormTemplates>
-</file>
-
-<file path=customXml/item3.xml><?xml version="1.0" encoding="utf-8"?>
 <ct:contentTypeSchema xmlns:ct="http://schemas.microsoft.com/office/2006/metadata/contentType" xmlns:ma="http://schemas.microsoft.com/office/2006/metadata/properties/metaAttributes" ct:_="" ma:_="" ma:contentTypeName="Document" ma:contentTypeID="0x0101009D20A9A9C062B9488F1DFDAC412264F4" ma:contentTypeVersion="4" ma:contentTypeDescription="Create a new document." ma:contentTypeScope="" ma:versionID="00f3d2368082d54ea95ab5dea452766c">
   <xsd:schema xmlns:xsd="http://www.w3.org/2001/XMLSchema" xmlns:xs="http://www.w3.org/2001/XMLSchema" xmlns:p="http://schemas.microsoft.com/office/2006/metadata/properties" xmlns:ns3="16fcfb3b-ad06-4fa3-b55d-6593787e0f16" targetNamespace="http://schemas.microsoft.com/office/2006/metadata/properties" ma:root="true" ma:fieldsID="150270b945a3610eb6c86c72703685c0" ns3:_="">
     <xsd:import namespace="16fcfb3b-ad06-4fa3-b55d-6593787e0f16"/>
@@ -8077,24 +8058,22 @@
 </ct:contentTypeSchema>
 </file>
 
-<file path=customXml/itemProps1.xml><?xml version="1.0" encoding="utf-8"?>
-<ds:datastoreItem xmlns:ds="http://schemas.openxmlformats.org/officeDocument/2006/customXml" ds:itemID="{D8B597AF-5FEC-4761-AF54-AF8B62691774}">
-  <ds:schemaRefs>
-    <ds:schemaRef ds:uri="http://schemas.microsoft.com/office/2006/metadata/properties"/>
-    <ds:schemaRef ds:uri="http://schemas.microsoft.com/office/infopath/2007/PartnerControls"/>
-  </ds:schemaRefs>
-</ds:datastoreItem>
+<file path=customXml/item2.xml><?xml version="1.0" encoding="utf-8"?>
+<?mso-contentType ?>
+<FormTemplates xmlns="http://schemas.microsoft.com/sharepoint/v3/contenttype/forms">
+  <Display>DocumentLibraryForm</Display>
+  <Edit>DocumentLibraryForm</Edit>
+  <New>DocumentLibraryForm</New>
+</FormTemplates>
 </file>
 
-<file path=customXml/itemProps2.xml><?xml version="1.0" encoding="utf-8"?>
-<ds:datastoreItem xmlns:ds="http://schemas.openxmlformats.org/officeDocument/2006/customXml" ds:itemID="{A10D46A1-5760-4A44-9DA2-623F00BF1E45}">
-  <ds:schemaRefs>
-    <ds:schemaRef ds:uri="http://schemas.microsoft.com/sharepoint/v3/contenttype/forms"/>
-  </ds:schemaRefs>
-</ds:datastoreItem>
+<file path=customXml/item3.xml><?xml version="1.0" encoding="utf-8"?>
+<p:properties xmlns:p="http://schemas.microsoft.com/office/2006/metadata/properties" xmlns:xsi="http://www.w3.org/2001/XMLSchema-instance" xmlns:pc="http://schemas.microsoft.com/office/infopath/2007/PartnerControls">
+  <documentManagement/>
+</p:properties>
 </file>
 
-<file path=customXml/itemProps3.xml><?xml version="1.0" encoding="utf-8"?>
+<file path=customXml/itemProps1.xml><?xml version="1.0" encoding="utf-8"?>
 <ds:datastoreItem xmlns:ds="http://schemas.openxmlformats.org/officeDocument/2006/customXml" ds:itemID="{801B1F4B-E237-45B8-9D92-BC00A8C17BF8}">
   <ds:schemaRefs>
     <ds:schemaRef ds:uri="http://schemas.microsoft.com/office/2006/metadata/contentType"/>
@@ -8110,4 +8089,21 @@
     <ds:schemaRef ds:uri="http://schemas.microsoft.com/internal/obd"/>
   </ds:schemaRefs>
 </ds:datastoreItem>
+</file>
+
+<file path=customXml/itemProps2.xml><?xml version="1.0" encoding="utf-8"?>
+<ds:datastoreItem xmlns:ds="http://schemas.openxmlformats.org/officeDocument/2006/customXml" ds:itemID="{A10D46A1-5760-4A44-9DA2-623F00BF1E45}">
+  <ds:schemaRefs>
+    <ds:schemaRef ds:uri="http://schemas.microsoft.com/sharepoint/v3/contenttype/forms"/>
+  </ds:schemaRefs>
+</ds:datastoreItem>
+</file>
+
+<file path=customXml/itemProps3.xml><?xml version="1.0" encoding="utf-8"?>
+<ds:datastoreItem xmlns:ds="http://schemas.openxmlformats.org/officeDocument/2006/customXml" ds:itemID="{D8B597AF-5FEC-4761-AF54-AF8B62691774}">
+  <ds:schemaRefs>
+    <ds:schemaRef ds:uri="http://schemas.microsoft.com/office/2006/metadata/properties"/>
+    <ds:schemaRef ds:uri="http://schemas.microsoft.com/office/infopath/2007/PartnerControls"/>
+  </ds:schemaRefs>
+</ds:datastoreItem>
 </file>
</xml_diff>